<commit_message>
Additions to OMR Demo documentation
</commit_message>
<xml_diff>
--- a/Documentation/HIMSS-OMR-Demo-Architecture.docx
+++ b/Documentation/HIMSS-OMR-Demo-Architecture.docx
@@ -4088,18 +4088,502 @@
           <w:szCs w:val="20"/>
         </w:rPr>
       </w:pPr>
+    </w:p>
+    <w:p>
+      <w:pPr>
+        <w:jc w:val="center"/>
+        <w:rPr>
+          <w:color w:val="auto"/>
+          <w:sz w:val="20"/>
+          <w:szCs w:val="20"/>
+        </w:rPr>
+      </w:pPr>
+    </w:p>
+    <w:p>
+      <w:pPr>
+        <w:pStyle w:val="Heading4"/>
+      </w:pPr>
+      <w:r>
+        <w:t>OMR Mobile Application</w:t>
+      </w:r>
+    </w:p>
+    <w:p>
+      <w:pPr>
+        <w:jc w:val="both"/>
+        <w:rPr>
+          <w:color w:val="auto"/>
+          <w:sz w:val="20"/>
+          <w:szCs w:val="20"/>
+        </w:rPr>
+      </w:pPr>
+    </w:p>
+    <w:p>
+      <w:pPr>
+        <w:jc w:val="both"/>
+        <w:rPr>
+          <w:color w:val="auto"/>
+          <w:sz w:val="20"/>
+          <w:szCs w:val="20"/>
+        </w:rPr>
+      </w:pPr>
+      <w:r>
+        <w:rPr>
+          <w:color w:val="auto"/>
+          <w:sz w:val="20"/>
+          <w:szCs w:val="20"/>
+        </w:rPr>
+        <w:t>This is an Android Mobile Application which reads data from the Medical Device via Bluetooth. A pre-pairing of the Medical Device with the mobile phone of the Patient is required prior to using the application.</w:t>
+      </w:r>
+    </w:p>
+    <w:p>
+      <w:pPr>
+        <w:jc w:val="both"/>
+        <w:rPr>
+          <w:color w:val="auto"/>
+          <w:sz w:val="20"/>
+          <w:szCs w:val="20"/>
+        </w:rPr>
+      </w:pPr>
+    </w:p>
+    <w:p>
+      <w:pPr>
+        <w:pStyle w:val="Heading7"/>
+        <w:rPr>
+          <w:sz w:val="22"/>
+        </w:rPr>
+      </w:pPr>
+      <w:r>
+        <w:rPr>
+          <w:sz w:val="22"/>
+        </w:rPr>
+        <w:t>Technical Details</w:t>
+      </w:r>
+    </w:p>
+    <w:p>
+      <w:pPr>
+        <w:jc w:val="both"/>
+        <w:rPr>
+          <w:color w:val="auto"/>
+          <w:sz w:val="20"/>
+          <w:szCs w:val="20"/>
+        </w:rPr>
+      </w:pPr>
+    </w:p>
+    <w:p>
+      <w:pPr>
+        <w:jc w:val="both"/>
+        <w:rPr>
+          <w:color w:val="auto"/>
+          <w:sz w:val="20"/>
+          <w:szCs w:val="20"/>
+        </w:rPr>
+      </w:pPr>
+      <w:r>
+        <w:rPr>
+          <w:color w:val="auto"/>
+          <w:sz w:val="20"/>
+          <w:szCs w:val="20"/>
+        </w:rPr>
+        <w:t>The Medical Devices have a BTLE MAC Address which is stored in the record</w:t>
+      </w:r>
+      <w:r>
+        <w:rPr>
+          <w:color w:val="auto"/>
+          <w:sz w:val="20"/>
+          <w:szCs w:val="20"/>
+        </w:rPr>
+        <w:t xml:space="preserve"> created in </w:t>
+      </w:r>
+      <w:proofErr w:type="spellStart"/>
+      <w:r>
+        <w:rPr>
+          <w:color w:val="auto"/>
+          <w:sz w:val="20"/>
+          <w:szCs w:val="20"/>
+        </w:rPr>
+        <w:t>OpenIDM</w:t>
+      </w:r>
+      <w:proofErr w:type="spellEnd"/>
+      <w:r>
+        <w:rPr>
+          <w:color w:val="auto"/>
+          <w:sz w:val="20"/>
+          <w:szCs w:val="20"/>
+        </w:rPr>
+        <w:t>. This MAC Address is one piece of data used in the Authentication process against 2Net SP.</w:t>
+      </w:r>
+    </w:p>
+    <w:p>
+      <w:pPr>
+        <w:jc w:val="both"/>
+        <w:rPr>
+          <w:color w:val="auto"/>
+          <w:sz w:val="20"/>
+          <w:szCs w:val="20"/>
+        </w:rPr>
+      </w:pPr>
+    </w:p>
+    <w:p>
+      <w:pPr>
+        <w:rPr>
+          <w:color w:val="auto"/>
+          <w:sz w:val="20"/>
+          <w:szCs w:val="20"/>
+        </w:rPr>
+      </w:pPr>
+      <w:r>
+        <w:rPr>
+          <w:color w:val="auto"/>
+          <w:sz w:val="20"/>
+          <w:szCs w:val="20"/>
+        </w:rPr>
+        <w:t xml:space="preserve">The mobile application extracts the information from </w:t>
+      </w:r>
+      <w:proofErr w:type="spellStart"/>
+      <w:r>
+        <w:rPr>
+          <w:color w:val="auto"/>
+          <w:sz w:val="20"/>
+          <w:szCs w:val="20"/>
+        </w:rPr>
+        <w:t>OpenIDM</w:t>
+      </w:r>
+      <w:proofErr w:type="spellEnd"/>
+      <w:r>
+        <w:rPr>
+          <w:color w:val="auto"/>
+          <w:sz w:val="20"/>
+          <w:szCs w:val="20"/>
+        </w:rPr>
+        <w:t xml:space="preserve"> via a custom End-Point created for this purpose. The end-point URL is:</w:t>
+      </w:r>
+    </w:p>
+    <w:p>
+      <w:pPr>
+        <w:rPr>
+          <w:color w:val="auto"/>
+          <w:sz w:val="20"/>
+          <w:szCs w:val="20"/>
+        </w:rPr>
+      </w:pPr>
+    </w:p>
+    <w:p>
+      <w:hyperlink r:id="rId18" w:history="1">
+        <w:r>
+          <w:rPr>
+            <w:rStyle w:val="Hyperlink"/>
+            <w:rFonts w:ascii="Helvetica" w:hAnsi="Helvetica"/>
+            <w:color w:val="954F72"/>
+            <w:sz w:val="18"/>
+            <w:szCs w:val="18"/>
+            <w:shd w:val="clear" w:color="auto" w:fill="FAFAFA"/>
+          </w:rPr>
+          <w:t>https://openidm.aeet.fridam.aeet-forgerock.com/openidm/endpoint/twonetcommdata?_queryFilter=userName%20eq%20'&lt;userName&gt;'</w:t>
+        </w:r>
+      </w:hyperlink>
+    </w:p>
+    <w:p>
+      <w:pPr>
+        <w:jc w:val="both"/>
+        <w:rPr>
+          <w:color w:val="auto"/>
+          <w:sz w:val="20"/>
+          <w:szCs w:val="20"/>
+        </w:rPr>
+      </w:pPr>
+    </w:p>
+    <w:p>
+      <w:pPr>
+        <w:jc w:val="both"/>
+        <w:rPr>
+          <w:color w:val="auto"/>
+          <w:sz w:val="20"/>
+          <w:szCs w:val="20"/>
+        </w:rPr>
+      </w:pPr>
+      <w:r>
+        <w:rPr>
+          <w:color w:val="auto"/>
+          <w:sz w:val="20"/>
+          <w:szCs w:val="20"/>
+        </w:rPr>
+        <w:t xml:space="preserve">The parameter </w:t>
+      </w:r>
+      <w:proofErr w:type="spellStart"/>
+      <w:r>
+        <w:rPr>
+          <w:color w:val="auto"/>
+          <w:sz w:val="20"/>
+          <w:szCs w:val="20"/>
+        </w:rPr>
+        <w:t>userName</w:t>
+      </w:r>
+      <w:proofErr w:type="spellEnd"/>
+      <w:r>
+        <w:rPr>
+          <w:color w:val="auto"/>
+          <w:sz w:val="20"/>
+          <w:szCs w:val="20"/>
+        </w:rPr>
+        <w:t xml:space="preserve"> is the login ID of the Patient signing in to the Mobile Application. The REST call is authenticated via the X-</w:t>
+      </w:r>
+      <w:proofErr w:type="spellStart"/>
+      <w:r>
+        <w:rPr>
+          <w:color w:val="auto"/>
+          <w:sz w:val="20"/>
+          <w:szCs w:val="20"/>
+        </w:rPr>
+        <w:t>OpenIDM</w:t>
+      </w:r>
+      <w:proofErr w:type="spellEnd"/>
+      <w:r>
+        <w:rPr>
+          <w:color w:val="auto"/>
+          <w:sz w:val="20"/>
+          <w:szCs w:val="20"/>
+        </w:rPr>
+        <w:t>-Username and X-</w:t>
+      </w:r>
+      <w:proofErr w:type="spellStart"/>
+      <w:r>
+        <w:rPr>
+          <w:color w:val="auto"/>
+          <w:sz w:val="20"/>
+          <w:szCs w:val="20"/>
+        </w:rPr>
+        <w:t>OpenIDM</w:t>
+      </w:r>
+      <w:proofErr w:type="spellEnd"/>
+      <w:r>
+        <w:rPr>
+          <w:color w:val="auto"/>
+          <w:sz w:val="20"/>
+          <w:szCs w:val="20"/>
+        </w:rPr>
+        <w:t>-Password headers using the Patient’s login credentials.</w:t>
+      </w:r>
+      <w:r>
+        <w:rPr>
+          <w:color w:val="auto"/>
+          <w:sz w:val="20"/>
+          <w:szCs w:val="20"/>
+        </w:rPr>
+        <w:t xml:space="preserve"> These credentials are collected by the Mobile Application Login screen and passed to the function making the call to </w:t>
+      </w:r>
+      <w:proofErr w:type="spellStart"/>
+      <w:r>
+        <w:rPr>
+          <w:color w:val="auto"/>
+          <w:sz w:val="20"/>
+          <w:szCs w:val="20"/>
+        </w:rPr>
+        <w:t>OpenIDM</w:t>
+      </w:r>
+      <w:proofErr w:type="spellEnd"/>
+      <w:r>
+        <w:rPr>
+          <w:color w:val="auto"/>
+          <w:sz w:val="20"/>
+          <w:szCs w:val="20"/>
+        </w:rPr>
+        <w:t>. The information returned is then used to Authenticate the Device against the 2Net SP.</w:t>
+      </w:r>
+    </w:p>
+    <w:p>
+      <w:pPr>
+        <w:jc w:val="both"/>
+        <w:rPr>
+          <w:color w:val="auto"/>
+          <w:sz w:val="20"/>
+          <w:szCs w:val="20"/>
+        </w:rPr>
+      </w:pPr>
+    </w:p>
+    <w:p>
+      <w:pPr>
+        <w:jc w:val="both"/>
+        <w:rPr>
+          <w:color w:val="auto"/>
+          <w:sz w:val="20"/>
+          <w:szCs w:val="20"/>
+        </w:rPr>
+      </w:pPr>
+      <w:r>
+        <w:rPr>
+          <w:color w:val="auto"/>
+          <w:sz w:val="20"/>
+          <w:szCs w:val="20"/>
+        </w:rPr>
+        <w:t>The custom end-point returns the following information about the logged in user:</w:t>
+      </w:r>
+    </w:p>
+    <w:p>
+      <w:pPr>
+        <w:jc w:val="both"/>
+        <w:rPr>
+          <w:color w:val="auto"/>
+          <w:sz w:val="20"/>
+          <w:szCs w:val="20"/>
+        </w:rPr>
+      </w:pPr>
+      <w:r>
+        <w:rPr>
+          <w:color w:val="auto"/>
+          <w:sz w:val="20"/>
+          <w:szCs w:val="20"/>
+        </w:rPr>
+        <w:lastRenderedPageBreak/>
+        <w:t>2Net Authentication Code: This is a random code generated when the Patient activates the assigned Medical Device</w:t>
+      </w:r>
+      <w:r>
+        <w:rPr>
+          <w:color w:val="auto"/>
+          <w:sz w:val="20"/>
+          <w:szCs w:val="20"/>
+        </w:rPr>
+        <w:t xml:space="preserve">. Then, it is </w:t>
+      </w:r>
+      <w:r>
+        <w:rPr>
+          <w:color w:val="auto"/>
+          <w:sz w:val="20"/>
+          <w:szCs w:val="20"/>
+        </w:rPr>
+        <w:t xml:space="preserve">stored in the Patient’s user record in </w:t>
+      </w:r>
+      <w:proofErr w:type="spellStart"/>
+      <w:r>
+        <w:rPr>
+          <w:color w:val="auto"/>
+          <w:sz w:val="20"/>
+          <w:szCs w:val="20"/>
+        </w:rPr>
+        <w:t>OpenIDM</w:t>
+      </w:r>
+      <w:proofErr w:type="spellEnd"/>
+      <w:r>
+        <w:rPr>
+          <w:color w:val="auto"/>
+          <w:sz w:val="20"/>
+          <w:szCs w:val="20"/>
+        </w:rPr>
+        <w:t>.</w:t>
+      </w:r>
+    </w:p>
+    <w:p>
+      <w:pPr>
+        <w:jc w:val="both"/>
+        <w:rPr>
+          <w:color w:val="auto"/>
+          <w:sz w:val="20"/>
+          <w:szCs w:val="20"/>
+        </w:rPr>
+      </w:pPr>
+    </w:p>
+    <w:p>
+      <w:pPr>
+        <w:jc w:val="both"/>
+        <w:rPr>
+          <w:color w:val="auto"/>
+          <w:sz w:val="20"/>
+          <w:szCs w:val="20"/>
+        </w:rPr>
+      </w:pPr>
+      <w:r>
+        <w:rPr>
+          <w:color w:val="auto"/>
+          <w:sz w:val="20"/>
+          <w:szCs w:val="20"/>
+        </w:rPr>
+        <w:t xml:space="preserve">List of Associated Medical Devices: A list of active devices associated to the Patient. This is maintained as a managed objects relationship in </w:t>
+      </w:r>
+      <w:proofErr w:type="spellStart"/>
+      <w:r>
+        <w:rPr>
+          <w:color w:val="auto"/>
+          <w:sz w:val="20"/>
+          <w:szCs w:val="20"/>
+        </w:rPr>
+        <w:t>OpenIDM</w:t>
+      </w:r>
+      <w:proofErr w:type="spellEnd"/>
+      <w:r>
+        <w:rPr>
+          <w:color w:val="auto"/>
+          <w:sz w:val="20"/>
+          <w:szCs w:val="20"/>
+        </w:rPr>
+        <w:t>. Each Device returned will contain the attributes required for the authentication process against 2Net SP for that particular Device.</w:t>
+      </w:r>
+    </w:p>
+    <w:p>
+      <w:pPr>
+        <w:jc w:val="both"/>
+        <w:rPr>
+          <w:color w:val="auto"/>
+          <w:sz w:val="20"/>
+          <w:szCs w:val="20"/>
+        </w:rPr>
+      </w:pPr>
+    </w:p>
+    <w:p>
+      <w:pPr>
+        <w:jc w:val="both"/>
+        <w:rPr>
+          <w:color w:val="auto"/>
+          <w:sz w:val="20"/>
+          <w:szCs w:val="20"/>
+        </w:rPr>
+      </w:pPr>
       <w:bookmarkStart w:id="0" w:name="_GoBack"/>
       <w:bookmarkEnd w:id="0"/>
     </w:p>
     <w:p>
       <w:pPr>
-        <w:jc w:val="center"/>
-        <w:rPr>
-          <w:color w:val="auto"/>
-          <w:sz w:val="20"/>
-          <w:szCs w:val="20"/>
-        </w:rPr>
-      </w:pPr>
+        <w:jc w:val="both"/>
+        <w:rPr>
+          <w:color w:val="auto"/>
+          <w:sz w:val="20"/>
+          <w:szCs w:val="20"/>
+        </w:rPr>
+      </w:pPr>
+    </w:p>
+    <w:p>
+      <w:pPr>
+        <w:jc w:val="both"/>
+        <w:rPr>
+          <w:color w:val="auto"/>
+          <w:sz w:val="20"/>
+          <w:szCs w:val="20"/>
+        </w:rPr>
+      </w:pPr>
+      <w:r>
+        <w:rPr>
+          <w:color w:val="auto"/>
+          <w:sz w:val="20"/>
+          <w:szCs w:val="20"/>
+        </w:rPr>
+        <w:t xml:space="preserve"> </w:t>
+      </w:r>
+    </w:p>
+    <w:p>
+      <w:pPr>
+        <w:jc w:val="both"/>
+        <w:rPr>
+          <w:color w:val="auto"/>
+          <w:sz w:val="20"/>
+          <w:szCs w:val="20"/>
+        </w:rPr>
+      </w:pPr>
+      <w:r>
+        <w:rPr>
+          <w:color w:val="auto"/>
+          <w:sz w:val="20"/>
+          <w:szCs w:val="20"/>
+        </w:rPr>
+        <w:t xml:space="preserve"> </w:t>
+      </w:r>
     </w:p>
     <w:p>
       <w:pPr>
@@ -4112,9 +4596,9 @@
       </w:pPr>
     </w:p>
     <w:sectPr>
-      <w:headerReference w:type="default" r:id="rId18"/>
-      <w:footerReference w:type="default" r:id="rId19"/>
-      <w:footerReference w:type="first" r:id="rId20"/>
+      <w:headerReference w:type="default" r:id="rId19"/>
+      <w:footerReference w:type="default" r:id="rId20"/>
+      <w:footerReference w:type="first" r:id="rId21"/>
       <w:pgSz w:w="12240" w:h="15840"/>
       <w:pgMar w:top="720" w:right="1152" w:bottom="720" w:left="1152" w:header="0" w:footer="0" w:gutter="0"/>
       <w:pgNumType w:start="1"/>
@@ -5471,6 +5955,28 @@
       <w:color w:val="51031E" w:themeColor="accent1" w:themeShade="7F"/>
     </w:rPr>
   </w:style>
+  <w:style w:type="paragraph" w:styleId="Heading7">
+    <w:name w:val="heading 7"/>
+    <w:basedOn w:val="Normal"/>
+    <w:next w:val="Normal"/>
+    <w:link w:val="Heading7Char"/>
+    <w:uiPriority w:val="2"/>
+    <w:unhideWhenUsed/>
+    <w:qFormat/>
+    <w:rsid w:val="009E54A6"/>
+    <w:pPr>
+      <w:keepNext/>
+      <w:keepLines/>
+      <w:spacing w:before="40"/>
+      <w:outlineLvl w:val="6"/>
+    </w:pPr>
+    <w:rPr>
+      <w:rFonts w:asciiTheme="majorHAnsi" w:eastAsiaTheme="majorEastAsia" w:hAnsiTheme="majorHAnsi" w:cstheme="majorBidi"/>
+      <w:i/>
+      <w:iCs/>
+      <w:color w:val="51031E" w:themeColor="accent1" w:themeShade="7F"/>
+    </w:rPr>
+  </w:style>
   <w:style w:type="character" w:default="1" w:styleId="DefaultParagraphFont">
     <w:name w:val="Default Paragraph Font"/>
     <w:uiPriority w:val="1"/>
@@ -5758,6 +6264,21 @@
       <w:szCs w:val="22"/>
     </w:rPr>
   </w:style>
+  <w:style w:type="character" w:customStyle="1" w:styleId="Heading7Char">
+    <w:name w:val="Heading 7 Char"/>
+    <w:basedOn w:val="DefaultParagraphFont"/>
+    <w:link w:val="Heading7"/>
+    <w:uiPriority w:val="2"/>
+    <w:rsid w:val="009E54A6"/>
+    <w:rPr>
+      <w:rFonts w:asciiTheme="majorHAnsi" w:eastAsiaTheme="majorEastAsia" w:hAnsiTheme="majorHAnsi" w:cstheme="majorBidi"/>
+      <w:i/>
+      <w:iCs/>
+      <w:color w:val="51031E" w:themeColor="accent1" w:themeShade="7F"/>
+      <w:sz w:val="28"/>
+      <w:szCs w:val="22"/>
+    </w:rPr>
+  </w:style>
 </w:styles>
 </file>
 
@@ -5838,6 +6359,13 @@
     <w:pitch w:val="variable"/>
     <w:sig w:usb0="00000287" w:usb1="00000000" w:usb2="00000000" w:usb3="00000000" w:csb0="0000009F" w:csb1="00000000"/>
   </w:font>
+  <w:font w:name="Helvetica">
+    <w:panose1 w:val="00000000000000000000"/>
+    <w:charset w:val="00"/>
+    <w:family w:val="auto"/>
+    <w:pitch w:val="variable"/>
+    <w:sig w:usb0="E00002FF" w:usb1="5000785B" w:usb2="00000000" w:usb3="00000000" w:csb0="0000019F" w:csb1="00000000"/>
+  </w:font>
   <w:font w:name="Calibri">
     <w:panose1 w:val="020F0502020204030204"/>
     <w:charset w:val="00"/>
@@ -5874,6 +6402,7 @@
     <w:rsid w:val="003B492D"/>
     <w:rsid w:val="0057113A"/>
     <w:rsid w:val="007C2620"/>
+    <w:rsid w:val="00EE5A49"/>
   </w:rsids>
   <m:mathPr>
     <m:mathFont m:val="Cambria Math"/>

</xml_diff>

<commit_message>
Added Device Activation and UMA configuration
</commit_message>
<xml_diff>
--- a/Documentation/HIMSS-OMR-Demo-Architecture.docx
+++ b/Documentation/HIMSS-OMR-Demo-Architecture.docx
@@ -404,15 +404,7 @@
                               <w:txbxContent>
                                 <w:p>
                                   <w:r>
-                                    <w:t xml:space="preserve">201 Mission St. </w:t>
-                                  </w:r>
-                                  <w:proofErr w:type="spellStart"/>
-                                  <w:r>
-                                    <w:t>Ste</w:t>
-                                  </w:r>
-                                  <w:proofErr w:type="spellEnd"/>
-                                  <w:r>
-                                    <w:t xml:space="preserve"> 2900</w:t>
+                                    <w:t>201 Mission St. Ste 2900</w:t>
                                   </w:r>
                                 </w:p>
                                 <w:p>
@@ -453,15 +445,7 @@
                         <w:txbxContent>
                           <w:p>
                             <w:r>
-                              <w:t xml:space="preserve">201 Mission St. </w:t>
-                            </w:r>
-                            <w:proofErr w:type="spellStart"/>
-                            <w:r>
-                              <w:t>Ste</w:t>
-                            </w:r>
-                            <w:proofErr w:type="spellEnd"/>
-                            <w:r>
-                              <w:t xml:space="preserve"> 2900</w:t>
+                              <w:t>201 Mission St. Ste 2900</w:t>
                             </w:r>
                           </w:p>
                           <w:p>
@@ -747,25 +731,7 @@
           <w:sz w:val="20"/>
           <w:szCs w:val="20"/>
         </w:rPr>
-        <w:t xml:space="preserve"> 2018.The purpose of the Demo was to showcase </w:t>
-      </w:r>
-      <w:proofErr w:type="spellStart"/>
-      <w:r>
-        <w:rPr>
-          <w:color w:val="auto"/>
-          <w:sz w:val="20"/>
-          <w:szCs w:val="20"/>
-        </w:rPr>
-        <w:t>Forgerock’s</w:t>
-      </w:r>
-      <w:proofErr w:type="spellEnd"/>
-      <w:r>
-        <w:rPr>
-          <w:color w:val="auto"/>
-          <w:sz w:val="20"/>
-          <w:szCs w:val="20"/>
-        </w:rPr>
-        <w:t xml:space="preserve"> Identity Platform capabilities to integrate with Health Care Related Cloud Services in order to collect data from Medical Devices</w:t>
+        <w:t xml:space="preserve"> 2018.The purpose of the Demo was to showcase Forgerock’s Identity Platform capabilities to integrate with Health Care Related Cloud Services in order to collect data from Medical Devices</w:t>
       </w:r>
       <w:r>
         <w:rPr>
@@ -800,36 +766,20 @@
           <w:sz w:val="28"/>
           <w:szCs w:val="28"/>
         </w:rPr>
-        <w:t xml:space="preserve">Use Case: </w:t>
-      </w:r>
-      <w:proofErr w:type="spellStart"/>
+        <w:t xml:space="preserve">Use Case: Nonin 3230 </w:t>
+      </w:r>
       <w:r>
         <w:rPr>
           <w:sz w:val="28"/>
           <w:szCs w:val="28"/>
         </w:rPr>
-        <w:t>Nonin</w:t>
-      </w:r>
-      <w:proofErr w:type="spellEnd"/>
+        <w:t>Pulse-</w:t>
+      </w:r>
       <w:r>
         <w:rPr>
           <w:sz w:val="28"/>
           <w:szCs w:val="28"/>
         </w:rPr>
-        <w:t xml:space="preserve"> 3230 </w:t>
-      </w:r>
-      <w:r>
-        <w:rPr>
-          <w:sz w:val="28"/>
-          <w:szCs w:val="28"/>
-        </w:rPr>
-        <w:t>Pulse-</w:t>
-      </w:r>
-      <w:r>
-        <w:rPr>
-          <w:sz w:val="28"/>
-          <w:szCs w:val="28"/>
-        </w:rPr>
         <w:t>Oximeter Data Collection</w:t>
       </w:r>
     </w:p>
@@ -925,51 +875,31 @@
           <w:szCs w:val="20"/>
         </w:rPr>
       </w:pPr>
-      <w:proofErr w:type="spellStart"/>
-      <w:r>
-        <w:rPr>
-          <w:color w:val="auto"/>
-          <w:sz w:val="20"/>
-          <w:szCs w:val="20"/>
-        </w:rPr>
-        <w:t>QualcommLife</w:t>
-      </w:r>
-      <w:proofErr w:type="spellEnd"/>
-      <w:r>
-        <w:rPr>
-          <w:color w:val="auto"/>
-          <w:sz w:val="20"/>
-          <w:szCs w:val="20"/>
-        </w:rPr>
-        <w:t xml:space="preserve"> (2Net SP)</w:t>
-      </w:r>
-    </w:p>
-    <w:p>
-      <w:pPr>
-        <w:jc w:val="both"/>
-        <w:rPr>
-          <w:color w:val="auto"/>
-          <w:sz w:val="20"/>
-          <w:szCs w:val="20"/>
-        </w:rPr>
-      </w:pPr>
-      <w:proofErr w:type="spellStart"/>
-      <w:r>
-        <w:rPr>
-          <w:color w:val="auto"/>
-          <w:sz w:val="20"/>
-          <w:szCs w:val="20"/>
-        </w:rPr>
-        <w:t>Forgerock’s</w:t>
-      </w:r>
-      <w:proofErr w:type="spellEnd"/>
-      <w:r>
-        <w:rPr>
-          <w:color w:val="auto"/>
-          <w:sz w:val="20"/>
-          <w:szCs w:val="20"/>
-        </w:rPr>
-        <w:t xml:space="preserve"> Identity Platform</w:t>
+      <w:r>
+        <w:rPr>
+          <w:color w:val="auto"/>
+          <w:sz w:val="20"/>
+          <w:szCs w:val="20"/>
+        </w:rPr>
+        <w:t>QualcommLife (2Net SP)</w:t>
+      </w:r>
+    </w:p>
+    <w:p>
+      <w:pPr>
+        <w:jc w:val="both"/>
+        <w:rPr>
+          <w:color w:val="auto"/>
+          <w:sz w:val="20"/>
+          <w:szCs w:val="20"/>
+        </w:rPr>
+      </w:pPr>
+      <w:r>
+        <w:rPr>
+          <w:color w:val="auto"/>
+          <w:sz w:val="20"/>
+          <w:szCs w:val="20"/>
+        </w:rPr>
+        <w:t>Forgerock’s Identity Platform</w:t>
       </w:r>
       <w:r>
         <w:rPr>
@@ -989,23 +919,13 @@
           <w:szCs w:val="20"/>
         </w:rPr>
       </w:pPr>
-      <w:proofErr w:type="spellStart"/>
-      <w:r>
-        <w:rPr>
-          <w:color w:val="auto"/>
-          <w:sz w:val="20"/>
-          <w:szCs w:val="20"/>
-        </w:rPr>
-        <w:t>Nonin</w:t>
-      </w:r>
-      <w:proofErr w:type="spellEnd"/>
-      <w:r>
-        <w:rPr>
-          <w:color w:val="auto"/>
-          <w:sz w:val="20"/>
-          <w:szCs w:val="20"/>
-        </w:rPr>
-        <w:t xml:space="preserve"> 3230 Pulse-Oximeter</w:t>
+      <w:r>
+        <w:rPr>
+          <w:color w:val="auto"/>
+          <w:sz w:val="20"/>
+          <w:szCs w:val="20"/>
+        </w:rPr>
+        <w:t>Nonin 3230 Pulse-Oximeter</w:t>
       </w:r>
       <w:r>
         <w:rPr>
@@ -1387,25 +1307,7 @@
           <w:sz w:val="20"/>
           <w:szCs w:val="20"/>
         </w:rPr>
-        <w:t xml:space="preserve">The data read by the Device is sent to </w:t>
-      </w:r>
-      <w:proofErr w:type="spellStart"/>
-      <w:r>
-        <w:rPr>
-          <w:color w:val="auto"/>
-          <w:sz w:val="20"/>
-          <w:szCs w:val="20"/>
-        </w:rPr>
-        <w:t>QualcommLife’s</w:t>
-      </w:r>
-      <w:proofErr w:type="spellEnd"/>
-      <w:r>
-        <w:rPr>
-          <w:color w:val="auto"/>
-          <w:sz w:val="20"/>
-          <w:szCs w:val="20"/>
-        </w:rPr>
-        <w:t xml:space="preserve"> 2Net Services Platform (2Net SP), which in turn broadcasts the reading to a consumer service stood up by the Medical Provider’s Organization. </w:t>
+        <w:t xml:space="preserve">The data read by the Device is sent to QualcommLife’s 2Net Services Platform (2Net SP), which in turn broadcasts the reading to a consumer service stood up by the Medical Provider’s Organization. </w:t>
       </w:r>
     </w:p>
     <w:p>
@@ -1848,23 +1750,13 @@
           <w:szCs w:val="20"/>
         </w:rPr>
       </w:pPr>
-      <w:proofErr w:type="spellStart"/>
-      <w:r>
-        <w:rPr>
-          <w:color w:val="auto"/>
-          <w:sz w:val="20"/>
-          <w:szCs w:val="20"/>
-        </w:rPr>
-        <w:t>OpenIDM</w:t>
-      </w:r>
-      <w:proofErr w:type="spellEnd"/>
-      <w:r>
-        <w:rPr>
-          <w:color w:val="auto"/>
-          <w:sz w:val="20"/>
-          <w:szCs w:val="20"/>
-        </w:rPr>
-        <w:t xml:space="preserve"> Data Store</w:t>
+      <w:r>
+        <w:rPr>
+          <w:color w:val="auto"/>
+          <w:sz w:val="20"/>
+          <w:szCs w:val="20"/>
+        </w:rPr>
+        <w:t>OpenIDM Data Store</w:t>
       </w:r>
     </w:p>
     <w:p>
@@ -1881,23 +1773,13 @@
           <w:szCs w:val="20"/>
         </w:rPr>
       </w:pPr>
-      <w:proofErr w:type="spellStart"/>
-      <w:r>
-        <w:rPr>
-          <w:color w:val="auto"/>
-          <w:sz w:val="20"/>
-          <w:szCs w:val="20"/>
-        </w:rPr>
-        <w:t>OpenDS</w:t>
-      </w:r>
-      <w:proofErr w:type="spellEnd"/>
-      <w:r>
-        <w:rPr>
-          <w:color w:val="auto"/>
-          <w:sz w:val="20"/>
-          <w:szCs w:val="20"/>
-        </w:rPr>
-        <w:t xml:space="preserve"> Directory Services – User Store</w:t>
+      <w:r>
+        <w:rPr>
+          <w:color w:val="auto"/>
+          <w:sz w:val="20"/>
+          <w:szCs w:val="20"/>
+        </w:rPr>
+        <w:t>OpenDS Directory Services – User Store</w:t>
       </w:r>
     </w:p>
     <w:p>
@@ -1960,23 +1842,13 @@
           <w:szCs w:val="20"/>
         </w:rPr>
       </w:pPr>
-      <w:proofErr w:type="spellStart"/>
-      <w:r>
-        <w:rPr>
-          <w:color w:val="auto"/>
-          <w:sz w:val="20"/>
-          <w:szCs w:val="20"/>
-        </w:rPr>
-        <w:t>Nonin</w:t>
-      </w:r>
-      <w:proofErr w:type="spellEnd"/>
-      <w:r>
-        <w:rPr>
-          <w:color w:val="auto"/>
-          <w:sz w:val="20"/>
-          <w:szCs w:val="20"/>
-        </w:rPr>
-        <w:t xml:space="preserve"> 3230 – Pulse Oximeter</w:t>
+      <w:r>
+        <w:rPr>
+          <w:color w:val="auto"/>
+          <w:sz w:val="20"/>
+          <w:szCs w:val="20"/>
+        </w:rPr>
+        <w:t>Nonin 3230 – Pulse Oximeter</w:t>
       </w:r>
     </w:p>
     <w:p>
@@ -2110,25 +1982,7 @@
           <w:sz w:val="20"/>
           <w:szCs w:val="20"/>
         </w:rPr>
-        <w:t xml:space="preserve"> communicates with the </w:t>
-      </w:r>
-      <w:proofErr w:type="spellStart"/>
-      <w:r>
-        <w:rPr>
-          <w:color w:val="auto"/>
-          <w:sz w:val="20"/>
-          <w:szCs w:val="20"/>
-        </w:rPr>
-        <w:t>QualcommLife</w:t>
-      </w:r>
-      <w:proofErr w:type="spellEnd"/>
-      <w:r>
-        <w:rPr>
-          <w:color w:val="auto"/>
-          <w:sz w:val="20"/>
-          <w:szCs w:val="20"/>
-        </w:rPr>
-        <w:t xml:space="preserve"> Cloud Services Platform using the Android SDK (Qualcomm Provides an IOS version of the SDK for iPad and iPhone applications). </w:t>
+        <w:t xml:space="preserve"> communicates with the QualcommLife Cloud Services Platform using the Android SDK (Qualcomm Provides an IOS version of the SDK for iPad and iPhone applications). </w:t>
       </w:r>
     </w:p>
     <w:p>
@@ -2236,25 +2090,7 @@
           <w:sz w:val="20"/>
           <w:szCs w:val="20"/>
         </w:rPr>
-        <w:t xml:space="preserve"> it also generates an UMA resource and an UMA policy giving access to the Doctor associated to the Patient. All these relationships are created and maintained in </w:t>
-      </w:r>
-      <w:proofErr w:type="spellStart"/>
-      <w:r>
-        <w:rPr>
-          <w:color w:val="auto"/>
-          <w:sz w:val="20"/>
-          <w:szCs w:val="20"/>
-        </w:rPr>
-        <w:t>OpenIDM</w:t>
-      </w:r>
-      <w:proofErr w:type="spellEnd"/>
-      <w:r>
-        <w:rPr>
-          <w:color w:val="auto"/>
-          <w:sz w:val="20"/>
-          <w:szCs w:val="20"/>
-        </w:rPr>
-        <w:t>. Then this information is retrieved by the Mobile Application and the Portal when the Patient takes a reading and when the Doctor attempts to access a Patient’s data.</w:t>
+        <w:t xml:space="preserve"> it also generates an UMA resource and an UMA policy giving access to the Doctor associated to the Patient. All these relationships are created and maintained in OpenIDM. Then this information is retrieved by the Mobile Application and the Portal when the Patient takes a reading and when the Doctor attempts to access a Patient’s data.</w:t>
       </w:r>
     </w:p>
     <w:p>
@@ -2381,97 +2217,43 @@
           <w:sz w:val="20"/>
           <w:szCs w:val="20"/>
         </w:rPr>
-        <w:t xml:space="preserve">This is a Web Application developed using Grails Framework. It is written in Groovy. The source code is located under the </w:t>
-      </w:r>
-      <w:proofErr w:type="spellStart"/>
-      <w:r>
-        <w:rPr>
-          <w:color w:val="auto"/>
-          <w:sz w:val="20"/>
-          <w:szCs w:val="20"/>
-        </w:rPr>
-        <w:t>OMRAdminPortal</w:t>
-      </w:r>
-      <w:proofErr w:type="spellEnd"/>
-      <w:r>
-        <w:rPr>
-          <w:color w:val="auto"/>
-          <w:sz w:val="20"/>
-          <w:szCs w:val="20"/>
-        </w:rPr>
-        <w:t xml:space="preserve"> subdirectory of the GitHub repository.</w:t>
-      </w:r>
-    </w:p>
-    <w:p>
-      <w:pPr>
-        <w:jc w:val="both"/>
-        <w:rPr>
-          <w:color w:val="auto"/>
-          <w:sz w:val="20"/>
-          <w:szCs w:val="20"/>
-        </w:rPr>
-      </w:pPr>
-    </w:p>
-    <w:p>
-      <w:pPr>
-        <w:jc w:val="both"/>
-        <w:rPr>
-          <w:color w:val="auto"/>
-          <w:sz w:val="20"/>
-          <w:szCs w:val="20"/>
-        </w:rPr>
-      </w:pPr>
-      <w:r>
-        <w:rPr>
-          <w:color w:val="auto"/>
-          <w:sz w:val="20"/>
-          <w:szCs w:val="20"/>
-        </w:rPr>
-        <w:t xml:space="preserve">The IDE used for Development is IntelliJ IDEA by </w:t>
-      </w:r>
-      <w:proofErr w:type="spellStart"/>
-      <w:r>
-        <w:rPr>
-          <w:color w:val="auto"/>
-          <w:sz w:val="20"/>
-          <w:szCs w:val="20"/>
-        </w:rPr>
-        <w:t>JetBrains</w:t>
-      </w:r>
-      <w:proofErr w:type="spellEnd"/>
-      <w:r>
-        <w:rPr>
-          <w:color w:val="auto"/>
-          <w:sz w:val="20"/>
-          <w:szCs w:val="20"/>
-        </w:rPr>
-        <w:t>, so the whole project</w:t>
-      </w:r>
-      <w:r>
-        <w:rPr>
-          <w:color w:val="auto"/>
-          <w:sz w:val="20"/>
-          <w:szCs w:val="20"/>
-        </w:rPr>
-        <w:t xml:space="preserve"> is available in the repository under the </w:t>
-      </w:r>
-      <w:proofErr w:type="spellStart"/>
-      <w:r>
-        <w:rPr>
-          <w:color w:val="auto"/>
-          <w:sz w:val="20"/>
-          <w:szCs w:val="20"/>
-        </w:rPr>
-        <w:t>OMRAdminPortal</w:t>
-      </w:r>
-      <w:proofErr w:type="spellEnd"/>
-      <w:r>
-        <w:rPr>
-          <w:color w:val="auto"/>
-          <w:sz w:val="20"/>
-          <w:szCs w:val="20"/>
-        </w:rPr>
-        <w:t xml:space="preserve"> subdirectory as well.</w:t>
+        <w:t>This is a Web Application developed using Grails Framework. It is written in Groovy. The source code is located under the OMRAdminPortal subdirectory of the GitHub repository.</w:t>
+      </w:r>
+    </w:p>
+    <w:p>
+      <w:pPr>
+        <w:jc w:val="both"/>
+        <w:rPr>
+          <w:color w:val="auto"/>
+          <w:sz w:val="20"/>
+          <w:szCs w:val="20"/>
+        </w:rPr>
+      </w:pPr>
+    </w:p>
+    <w:p>
+      <w:pPr>
+        <w:jc w:val="both"/>
+        <w:rPr>
+          <w:color w:val="auto"/>
+          <w:sz w:val="20"/>
+          <w:szCs w:val="20"/>
+        </w:rPr>
+      </w:pPr>
+      <w:r>
+        <w:rPr>
+          <w:color w:val="auto"/>
+          <w:sz w:val="20"/>
+          <w:szCs w:val="20"/>
+        </w:rPr>
+        <w:t>The IDE used for Development is IntelliJ IDEA by JetBrains, so the whole project</w:t>
+      </w:r>
+      <w:r>
+        <w:rPr>
+          <w:color w:val="auto"/>
+          <w:sz w:val="20"/>
+          <w:szCs w:val="20"/>
+        </w:rPr>
+        <w:t xml:space="preserve"> is available in the repository under the OMRAdminPortal subdirectory as well.</w:t>
       </w:r>
     </w:p>
     <w:p>
@@ -2638,7 +2420,6 @@
           <w:szCs w:val="24"/>
         </w:rPr>
       </w:pPr>
-      <w:proofErr w:type="spellStart"/>
       <w:r>
         <w:rPr>
           <w:color w:val="858A8F" w:themeColor="text1" w:themeTint="80"/>
@@ -2647,7 +2428,6 @@
         </w:rPr>
         <w:t>OMRDevice</w:t>
       </w:r>
-      <w:proofErr w:type="spellEnd"/>
     </w:p>
     <w:p>
       <w:pPr>
@@ -2701,23 +2481,13 @@
           <w:szCs w:val="20"/>
         </w:rPr>
       </w:pPr>
-      <w:proofErr w:type="spellStart"/>
-      <w:r>
-        <w:rPr>
-          <w:color w:val="auto"/>
-          <w:sz w:val="20"/>
-          <w:szCs w:val="20"/>
-        </w:rPr>
-        <w:t>macAddress</w:t>
-      </w:r>
-      <w:proofErr w:type="spellEnd"/>
-      <w:r>
-        <w:rPr>
-          <w:color w:val="auto"/>
-          <w:sz w:val="20"/>
-          <w:szCs w:val="20"/>
-        </w:rPr>
-        <w:t>: This is the BTLE address the Patient’s mobile phone gets at pairing time.</w:t>
+      <w:r>
+        <w:rPr>
+          <w:color w:val="auto"/>
+          <w:sz w:val="20"/>
+          <w:szCs w:val="20"/>
+        </w:rPr>
+        <w:t>macAddress: This is the BTLE address the Patient’s mobile phone gets at pairing time.</w:t>
       </w:r>
     </w:p>
     <w:p>
@@ -2734,23 +2504,13 @@
           <w:szCs w:val="20"/>
         </w:rPr>
       </w:pPr>
-      <w:proofErr w:type="spellStart"/>
-      <w:r>
-        <w:rPr>
-          <w:color w:val="auto"/>
-          <w:sz w:val="20"/>
-          <w:szCs w:val="20"/>
-        </w:rPr>
-        <w:t>devSerial</w:t>
-      </w:r>
-      <w:proofErr w:type="spellEnd"/>
-      <w:r>
-        <w:rPr>
-          <w:color w:val="auto"/>
-          <w:sz w:val="20"/>
-          <w:szCs w:val="20"/>
-        </w:rPr>
-        <w:t>: This is the Device’s Serial Number which is tied to the MAC Address above</w:t>
+      <w:r>
+        <w:rPr>
+          <w:color w:val="auto"/>
+          <w:sz w:val="20"/>
+          <w:szCs w:val="20"/>
+        </w:rPr>
+        <w:t>devSerial: This is the Device’s Serial Number which is tied to the MAC Address above</w:t>
       </w:r>
     </w:p>
     <w:p>
@@ -2767,23 +2527,13 @@
           <w:szCs w:val="20"/>
         </w:rPr>
       </w:pPr>
-      <w:proofErr w:type="spellStart"/>
-      <w:r>
-        <w:rPr>
-          <w:color w:val="auto"/>
-          <w:sz w:val="20"/>
-          <w:szCs w:val="20"/>
-        </w:rPr>
-        <w:t>vHubId</w:t>
-      </w:r>
-      <w:proofErr w:type="spellEnd"/>
-      <w:r>
-        <w:rPr>
-          <w:color w:val="auto"/>
-          <w:sz w:val="20"/>
-          <w:szCs w:val="20"/>
-        </w:rPr>
-        <w:t>: This is a unique identifier assigned by 2Net SP, and it represents the Patient’s Mobile Phone serving as a Virtual HUB. This is the link between the Medical Device and the cloud service exposed by 2Net SP.</w:t>
+      <w:r>
+        <w:rPr>
+          <w:color w:val="auto"/>
+          <w:sz w:val="20"/>
+          <w:szCs w:val="20"/>
+        </w:rPr>
+        <w:t>vHubId: This is a unique identifier assigned by 2Net SP, and it represents the Patient’s Mobile Phone serving as a Virtual HUB. This is the link between the Medical Device and the cloud service exposed by 2Net SP.</w:t>
       </w:r>
     </w:p>
     <w:p>
@@ -2800,23 +2550,13 @@
           <w:szCs w:val="20"/>
         </w:rPr>
       </w:pPr>
-      <w:proofErr w:type="spellStart"/>
-      <w:r>
-        <w:rPr>
-          <w:color w:val="auto"/>
-          <w:sz w:val="20"/>
-          <w:szCs w:val="20"/>
-        </w:rPr>
-        <w:t>modelName</w:t>
-      </w:r>
-      <w:proofErr w:type="spellEnd"/>
-      <w:r>
-        <w:rPr>
-          <w:color w:val="auto"/>
-          <w:sz w:val="20"/>
-          <w:szCs w:val="20"/>
-        </w:rPr>
-        <w:t>: This is the Manufacturer Model of the Medical Device. This is also associated to the Device’s SN to make sure the type of device matches the provisioning record for the Device in 2Net SP’s Database.</w:t>
+      <w:r>
+        <w:rPr>
+          <w:color w:val="auto"/>
+          <w:sz w:val="20"/>
+          <w:szCs w:val="20"/>
+        </w:rPr>
+        <w:t>modelName: This is the Manufacturer Model of the Medical Device. This is also associated to the Device’s SN to make sure the type of device matches the provisioning record for the Device in 2Net SP’s Database.</w:t>
       </w:r>
     </w:p>
     <w:p>
@@ -2861,7 +2601,6 @@
           <w:szCs w:val="20"/>
         </w:rPr>
       </w:pPr>
-      <w:proofErr w:type="spellStart"/>
       <w:r>
         <w:rPr>
           <w:color w:val="auto"/>
@@ -2870,7 +2609,6 @@
         </w:rPr>
         <w:t>umaResourceID</w:t>
       </w:r>
-      <w:proofErr w:type="spellEnd"/>
       <w:r>
         <w:rPr>
           <w:color w:val="auto"/>
@@ -2902,7 +2640,6 @@
           <w:szCs w:val="20"/>
         </w:rPr>
       </w:pPr>
-      <w:proofErr w:type="spellStart"/>
       <w:r>
         <w:rPr>
           <w:color w:val="auto"/>
@@ -2911,32 +2648,13 @@
         </w:rPr>
         <w:t>umaROCredential</w:t>
       </w:r>
-      <w:proofErr w:type="spellEnd"/>
-      <w:r>
-        <w:rPr>
-          <w:color w:val="auto"/>
-          <w:sz w:val="20"/>
-          <w:szCs w:val="20"/>
-        </w:rPr>
-        <w:t xml:space="preserve">: This is the Patient’s login credential which is used to obtain a PAT (Permission Access Token) used in the UMA Grant Flow to issue RPTs to </w:t>
-      </w:r>
-      <w:proofErr w:type="gramStart"/>
-      <w:r>
-        <w:rPr>
-          <w:color w:val="auto"/>
-          <w:sz w:val="20"/>
-          <w:szCs w:val="20"/>
-        </w:rPr>
-        <w:t>Requesting</w:t>
-      </w:r>
-      <w:proofErr w:type="gramEnd"/>
-      <w:r>
-        <w:rPr>
-          <w:color w:val="auto"/>
-          <w:sz w:val="20"/>
-          <w:szCs w:val="20"/>
-        </w:rPr>
-        <w:t xml:space="preserve"> Parties trying to access the Patient’s Medical Device data. For more information about UMA please review the following references: </w:t>
+      <w:r>
+        <w:rPr>
+          <w:color w:val="auto"/>
+          <w:sz w:val="20"/>
+          <w:szCs w:val="20"/>
+        </w:rPr>
+        <w:t xml:space="preserve">: This is the Patient’s login credential which is used to obtain a PAT (Permission Access Token) used in the UMA Grant Flow to issue RPTs to Requesting Parties trying to access the Patient’s Medical Device data. For more information about UMA please review the following references: </w:t>
       </w:r>
       <w:hyperlink r:id="rId11" w:history="1">
         <w:r>
@@ -2976,7 +2694,6 @@
           <w:szCs w:val="24"/>
         </w:rPr>
       </w:pPr>
-      <w:proofErr w:type="spellStart"/>
       <w:r>
         <w:rPr>
           <w:color w:val="858A8F" w:themeColor="text1" w:themeTint="80"/>
@@ -2985,70 +2702,33 @@
         </w:rPr>
         <w:t>OMRUser</w:t>
       </w:r>
-      <w:proofErr w:type="spellEnd"/>
-    </w:p>
-    <w:p>
-      <w:pPr>
-        <w:jc w:val="both"/>
-        <w:rPr>
-          <w:color w:val="auto"/>
-          <w:sz w:val="20"/>
-          <w:szCs w:val="20"/>
-        </w:rPr>
-      </w:pPr>
-    </w:p>
-    <w:p>
-      <w:pPr>
-        <w:jc w:val="both"/>
-        <w:rPr>
-          <w:color w:val="auto"/>
-          <w:sz w:val="20"/>
-          <w:szCs w:val="20"/>
-        </w:rPr>
-      </w:pPr>
-      <w:r>
-        <w:rPr>
-          <w:color w:val="auto"/>
-          <w:sz w:val="20"/>
-          <w:szCs w:val="20"/>
-        </w:rPr>
-        <w:t xml:space="preserve">This class is used to represent both Patients and Doctors. The difference is determined by the Roles that this user is a member of. Patients have no roles, Doctors do have roles. There are some attributes of this class that are used primarily during UMA grant flows, specifically the </w:t>
-      </w:r>
-      <w:proofErr w:type="spellStart"/>
-      <w:r>
-        <w:rPr>
-          <w:color w:val="auto"/>
-          <w:sz w:val="20"/>
-          <w:szCs w:val="20"/>
-        </w:rPr>
-        <w:t>umaAccessToken</w:t>
-      </w:r>
-      <w:proofErr w:type="spellEnd"/>
-      <w:r>
-        <w:rPr>
-          <w:color w:val="auto"/>
-          <w:sz w:val="20"/>
-          <w:szCs w:val="20"/>
-        </w:rPr>
-        <w:t xml:space="preserve">. The </w:t>
-      </w:r>
-      <w:proofErr w:type="spellStart"/>
-      <w:r>
-        <w:rPr>
-          <w:color w:val="auto"/>
-          <w:sz w:val="20"/>
-          <w:szCs w:val="20"/>
-        </w:rPr>
-        <w:t>umaAccessToken</w:t>
-      </w:r>
-      <w:proofErr w:type="spellEnd"/>
-      <w:r>
-        <w:rPr>
-          <w:color w:val="auto"/>
-          <w:sz w:val="20"/>
-          <w:szCs w:val="20"/>
-        </w:rPr>
-        <w:t xml:space="preserve"> is the PAT for a Patient and the RPT for the Doctor.</w:t>
+    </w:p>
+    <w:p>
+      <w:pPr>
+        <w:jc w:val="both"/>
+        <w:rPr>
+          <w:color w:val="auto"/>
+          <w:sz w:val="20"/>
+          <w:szCs w:val="20"/>
+        </w:rPr>
+      </w:pPr>
+    </w:p>
+    <w:p>
+      <w:pPr>
+        <w:jc w:val="both"/>
+        <w:rPr>
+          <w:color w:val="auto"/>
+          <w:sz w:val="20"/>
+          <w:szCs w:val="20"/>
+        </w:rPr>
+      </w:pPr>
+      <w:r>
+        <w:rPr>
+          <w:color w:val="auto"/>
+          <w:sz w:val="20"/>
+          <w:szCs w:val="20"/>
+        </w:rPr>
+        <w:t>This class is used to represent both Patients and Doctors. The difference is determined by the Roles that this user is a member of. Patients have no roles, Doctors do have roles. There are some attributes of this class that are used primarily during UMA grant flows, specifically the umaAccessToken. The umaAccessToken is the PAT for a Patient and the RPT for the Doctor.</w:t>
       </w:r>
     </w:p>
     <w:p>
@@ -3070,7 +2750,6 @@
           <w:szCs w:val="24"/>
         </w:rPr>
       </w:pPr>
-      <w:proofErr w:type="spellStart"/>
       <w:r>
         <w:rPr>
           <w:color w:val="858A8F" w:themeColor="text1" w:themeTint="80"/>
@@ -3079,52 +2758,33 @@
         </w:rPr>
         <w:t>OMRReading</w:t>
       </w:r>
-      <w:proofErr w:type="spellEnd"/>
-    </w:p>
-    <w:p>
-      <w:pPr>
-        <w:jc w:val="both"/>
-        <w:rPr>
-          <w:color w:val="auto"/>
-          <w:sz w:val="20"/>
-          <w:szCs w:val="20"/>
-        </w:rPr>
-      </w:pPr>
-    </w:p>
-    <w:p>
-      <w:pPr>
-        <w:jc w:val="both"/>
-        <w:rPr>
-          <w:color w:val="auto"/>
-          <w:sz w:val="20"/>
-          <w:szCs w:val="20"/>
-        </w:rPr>
-      </w:pPr>
-      <w:r>
-        <w:rPr>
-          <w:color w:val="auto"/>
-          <w:sz w:val="20"/>
-          <w:szCs w:val="20"/>
-        </w:rPr>
-        <w:t xml:space="preserve">This class is used to represent a Medical Device Reading. Instances of this class are associated to a given device via the readings attribute in the </w:t>
-      </w:r>
-      <w:proofErr w:type="spellStart"/>
-      <w:r>
-        <w:rPr>
-          <w:color w:val="auto"/>
-          <w:sz w:val="20"/>
-          <w:szCs w:val="20"/>
-        </w:rPr>
-        <w:t>OMRDevice</w:t>
-      </w:r>
-      <w:proofErr w:type="spellEnd"/>
-      <w:r>
-        <w:rPr>
-          <w:color w:val="auto"/>
-          <w:sz w:val="20"/>
-          <w:szCs w:val="20"/>
-        </w:rPr>
-        <w:t xml:space="preserve"> class. The readings attribute is a list of </w:t>
+    </w:p>
+    <w:p>
+      <w:pPr>
+        <w:jc w:val="both"/>
+        <w:rPr>
+          <w:color w:val="auto"/>
+          <w:sz w:val="20"/>
+          <w:szCs w:val="20"/>
+        </w:rPr>
+      </w:pPr>
+    </w:p>
+    <w:p>
+      <w:pPr>
+        <w:jc w:val="both"/>
+        <w:rPr>
+          <w:color w:val="auto"/>
+          <w:sz w:val="20"/>
+          <w:szCs w:val="20"/>
+        </w:rPr>
+      </w:pPr>
+      <w:r>
+        <w:rPr>
+          <w:color w:val="auto"/>
+          <w:sz w:val="20"/>
+          <w:szCs w:val="20"/>
+        </w:rPr>
+        <w:t xml:space="preserve">This class is used to represent a Medical Device Reading. Instances of this class are associated to a given device via the readings attribute in the OMRDevice class. The readings attribute is a list of </w:t>
       </w:r>
       <w:r>
         <w:rPr>
@@ -3134,7 +2794,6 @@
         </w:rPr>
         <w:t xml:space="preserve">instances of class </w:t>
       </w:r>
-      <w:proofErr w:type="spellStart"/>
       <w:r>
         <w:rPr>
           <w:color w:val="auto"/>
@@ -3149,52 +2808,7 @@
           <w:sz w:val="20"/>
           <w:szCs w:val="20"/>
         </w:rPr>
-        <w:t>ading</w:t>
-      </w:r>
-      <w:proofErr w:type="spellEnd"/>
-      <w:r>
-        <w:rPr>
-          <w:color w:val="auto"/>
-          <w:sz w:val="20"/>
-          <w:szCs w:val="20"/>
-        </w:rPr>
-        <w:t xml:space="preserve">. The attribute that contains the information of the reading is a map of reading attributes. Each reading may contain multiple pieces of information, for instance: The pulse oximeter communicates two pieces of data: </w:t>
-      </w:r>
-      <w:proofErr w:type="gramStart"/>
-      <w:r>
-        <w:rPr>
-          <w:color w:val="auto"/>
-          <w:sz w:val="20"/>
-          <w:szCs w:val="20"/>
-        </w:rPr>
-        <w:t>the</w:t>
-      </w:r>
-      <w:proofErr w:type="gramEnd"/>
-      <w:r>
-        <w:rPr>
-          <w:color w:val="auto"/>
-          <w:sz w:val="20"/>
-          <w:szCs w:val="20"/>
-        </w:rPr>
-        <w:t xml:space="preserve"> Patient’s Heart Rate and the SP0 index (Oxygen Level). The best way to represent that was to store each individual piece of data as an entry in a Map object, that is why the </w:t>
-      </w:r>
-      <w:proofErr w:type="spellStart"/>
-      <w:r>
-        <w:rPr>
-          <w:color w:val="auto"/>
-          <w:sz w:val="20"/>
-          <w:szCs w:val="20"/>
-        </w:rPr>
-        <w:t>devReading</w:t>
-      </w:r>
-      <w:proofErr w:type="spellEnd"/>
-      <w:r>
-        <w:rPr>
-          <w:color w:val="auto"/>
-          <w:sz w:val="20"/>
-          <w:szCs w:val="20"/>
-        </w:rPr>
-        <w:t xml:space="preserve"> </w:t>
+        <w:t xml:space="preserve">ading. The attribute that contains the information of the reading is a map of reading attributes. Each reading may contain multiple pieces of information, for instance: The pulse oximeter communicates two pieces of data: the Patient’s Heart Rate and the SP0 index (Oxygen Level). The best way to represent that was to store each individual piece of data as an entry in a Map object, that is why the devReading </w:t>
       </w:r>
       <w:r>
         <w:rPr>
@@ -3224,7 +2838,6 @@
           <w:szCs w:val="24"/>
         </w:rPr>
       </w:pPr>
-      <w:proofErr w:type="spellStart"/>
       <w:r>
         <w:rPr>
           <w:color w:val="858A8F" w:themeColor="text1" w:themeTint="80"/>
@@ -3233,7 +2846,6 @@
         </w:rPr>
         <w:t>UMAResourceSet</w:t>
       </w:r>
-      <w:proofErr w:type="spellEnd"/>
     </w:p>
     <w:p>
       <w:pPr>
@@ -3268,107 +2880,35 @@
           <w:sz w:val="20"/>
           <w:szCs w:val="20"/>
         </w:rPr>
-        <w:t>Medical Device as an UMA Resource. This is used in the UMA Grant Flow to get access by the Doctor to the Patient’s Medical Device data. This is a very simple class which has just two attributes, and each instance of this class are associated to one and only one corresponding instance of a Medical Device (</w:t>
-      </w:r>
-      <w:proofErr w:type="spellStart"/>
-      <w:r>
-        <w:rPr>
-          <w:color w:val="auto"/>
-          <w:sz w:val="20"/>
-          <w:szCs w:val="20"/>
-        </w:rPr>
-        <w:t>OMRDevice</w:t>
-      </w:r>
-      <w:proofErr w:type="spellEnd"/>
-      <w:r>
-        <w:rPr>
-          <w:color w:val="auto"/>
-          <w:sz w:val="20"/>
-          <w:szCs w:val="20"/>
-        </w:rPr>
-        <w:t xml:space="preserve">). The relationship is represented by attribute </w:t>
-      </w:r>
-      <w:proofErr w:type="spellStart"/>
-      <w:r>
-        <w:rPr>
-          <w:color w:val="auto"/>
-          <w:sz w:val="20"/>
-          <w:szCs w:val="20"/>
-        </w:rPr>
-        <w:t>umaResourceID</w:t>
-      </w:r>
-      <w:proofErr w:type="spellEnd"/>
-      <w:r>
-        <w:rPr>
-          <w:color w:val="auto"/>
-          <w:sz w:val="20"/>
-          <w:szCs w:val="20"/>
-        </w:rPr>
-        <w:t xml:space="preserve"> in class </w:t>
-      </w:r>
-      <w:proofErr w:type="spellStart"/>
-      <w:r>
-        <w:rPr>
-          <w:color w:val="auto"/>
-          <w:sz w:val="20"/>
-          <w:szCs w:val="20"/>
-        </w:rPr>
-        <w:t>OMRDevice</w:t>
-      </w:r>
-      <w:proofErr w:type="spellEnd"/>
-      <w:r>
-        <w:rPr>
-          <w:color w:val="auto"/>
-          <w:sz w:val="20"/>
-          <w:szCs w:val="20"/>
-        </w:rPr>
-        <w:t>.</w:t>
-      </w:r>
-    </w:p>
-    <w:p>
-      <w:pPr>
-        <w:jc w:val="both"/>
-        <w:rPr>
-          <w:color w:val="auto"/>
-          <w:sz w:val="20"/>
-          <w:szCs w:val="20"/>
-        </w:rPr>
-      </w:pPr>
-    </w:p>
-    <w:p>
-      <w:pPr>
-        <w:jc w:val="both"/>
-        <w:rPr>
-          <w:color w:val="auto"/>
-          <w:sz w:val="20"/>
-          <w:szCs w:val="20"/>
-        </w:rPr>
-      </w:pPr>
-      <w:r>
-        <w:rPr>
-          <w:color w:val="auto"/>
-          <w:sz w:val="20"/>
-          <w:szCs w:val="20"/>
-        </w:rPr>
-        <w:t xml:space="preserve">The Managed Objects in </w:t>
-      </w:r>
-      <w:proofErr w:type="spellStart"/>
-      <w:r>
-        <w:rPr>
-          <w:color w:val="auto"/>
-          <w:sz w:val="20"/>
-          <w:szCs w:val="20"/>
-        </w:rPr>
-        <w:t>OpenIDM</w:t>
-      </w:r>
-      <w:proofErr w:type="spellEnd"/>
-      <w:r>
-        <w:rPr>
-          <w:color w:val="auto"/>
-          <w:sz w:val="20"/>
-          <w:szCs w:val="20"/>
-        </w:rPr>
-        <w:t xml:space="preserve"> used in the OMR Demo are shown in the picture below:</w:t>
+        <w:t>Medical Device as an UMA Resource. This is used in the UMA Grant Flow to get access by the Doctor to the Patient’s Medical Device data. This is a very simple class which has just two attributes, and each instance of this class are associated to one and only one corresponding instance of a Medical Device (OMRDevice). The relationship is represented by attribute umaResourceID in class OMRDevice.</w:t>
+      </w:r>
+    </w:p>
+    <w:p>
+      <w:pPr>
+        <w:jc w:val="both"/>
+        <w:rPr>
+          <w:color w:val="auto"/>
+          <w:sz w:val="20"/>
+          <w:szCs w:val="20"/>
+        </w:rPr>
+      </w:pPr>
+    </w:p>
+    <w:p>
+      <w:pPr>
+        <w:jc w:val="both"/>
+        <w:rPr>
+          <w:color w:val="auto"/>
+          <w:sz w:val="20"/>
+          <w:szCs w:val="20"/>
+        </w:rPr>
+      </w:pPr>
+      <w:r>
+        <w:rPr>
+          <w:color w:val="auto"/>
+          <w:sz w:val="20"/>
+          <w:szCs w:val="20"/>
+        </w:rPr>
+        <w:t>The Managed Objects in OpenIDM used in the OMR Demo are shown in the picture below:</w:t>
       </w:r>
     </w:p>
     <w:p>
@@ -3512,7 +3052,6 @@
           <w:szCs w:val="20"/>
         </w:rPr>
       </w:pPr>
-      <w:proofErr w:type="spellStart"/>
       <w:r>
         <w:rPr>
           <w:b/>
@@ -3523,7 +3062,6 @@
         <w:lastRenderedPageBreak/>
         <w:t>TwoNetDevice</w:t>
       </w:r>
-      <w:proofErr w:type="spellEnd"/>
     </w:p>
     <w:p>
       <w:pPr>
@@ -3732,27 +3270,7 @@
           <w:szCs w:val="20"/>
         </w:rPr>
         <w:lastRenderedPageBreak/>
-        <w:t xml:space="preserve">Attribute </w:t>
-      </w:r>
-      <w:proofErr w:type="spellStart"/>
-      <w:r>
-        <w:rPr>
-          <w:b/>
-          <w:color w:val="auto"/>
-          <w:sz w:val="20"/>
-          <w:szCs w:val="20"/>
-        </w:rPr>
-        <w:t>devicesReadings</w:t>
-      </w:r>
-      <w:proofErr w:type="spellEnd"/>
-      <w:r>
-        <w:rPr>
-          <w:b/>
-          <w:color w:val="auto"/>
-          <w:sz w:val="20"/>
-          <w:szCs w:val="20"/>
-        </w:rPr>
-        <w:t xml:space="preserve"> Relationship Configuration</w:t>
+        <w:t>Attribute devicesReadings Relationship Configuration</w:t>
       </w:r>
     </w:p>
     <w:p>
@@ -3848,7 +3366,6 @@
           <w:szCs w:val="20"/>
         </w:rPr>
       </w:pPr>
-      <w:proofErr w:type="spellStart"/>
       <w:r>
         <w:rPr>
           <w:b/>
@@ -3858,7 +3375,6 @@
         </w:rPr>
         <w:t>TwoNetDeviceReading</w:t>
       </w:r>
-      <w:proofErr w:type="spellEnd"/>
     </w:p>
     <w:p>
       <w:pPr>
@@ -3977,27 +3493,7 @@
           <w:szCs w:val="20"/>
         </w:rPr>
         <w:lastRenderedPageBreak/>
-        <w:t xml:space="preserve">Attribute </w:t>
-      </w:r>
-      <w:proofErr w:type="spellStart"/>
-      <w:r>
-        <w:rPr>
-          <w:b/>
-          <w:color w:val="auto"/>
-          <w:sz w:val="20"/>
-          <w:szCs w:val="20"/>
-        </w:rPr>
-        <w:t>sourceDevice</w:t>
-      </w:r>
-      <w:proofErr w:type="spellEnd"/>
-      <w:r>
-        <w:rPr>
-          <w:b/>
-          <w:color w:val="auto"/>
-          <w:sz w:val="20"/>
-          <w:szCs w:val="20"/>
-        </w:rPr>
-        <w:t xml:space="preserve"> relationship configuration</w:t>
+        <w:t>Attribute sourceDevice relationship configuration</w:t>
       </w:r>
     </w:p>
     <w:p>
@@ -4192,70 +3688,34 @@
           <w:sz w:val="20"/>
           <w:szCs w:val="20"/>
         </w:rPr>
-        <w:t xml:space="preserve"> created in </w:t>
-      </w:r>
-      <w:proofErr w:type="spellStart"/>
-      <w:r>
-        <w:rPr>
-          <w:color w:val="auto"/>
-          <w:sz w:val="20"/>
-          <w:szCs w:val="20"/>
-        </w:rPr>
-        <w:t>OpenIDM</w:t>
-      </w:r>
-      <w:proofErr w:type="spellEnd"/>
-      <w:r>
-        <w:rPr>
-          <w:color w:val="auto"/>
-          <w:sz w:val="20"/>
-          <w:szCs w:val="20"/>
-        </w:rPr>
-        <w:t>. This MAC Address is one piece of data used in the Authentication process against 2Net SP.</w:t>
-      </w:r>
-    </w:p>
-    <w:p>
-      <w:pPr>
-        <w:jc w:val="both"/>
-        <w:rPr>
-          <w:color w:val="auto"/>
-          <w:sz w:val="20"/>
-          <w:szCs w:val="20"/>
-        </w:rPr>
-      </w:pPr>
-    </w:p>
-    <w:p>
-      <w:pPr>
-        <w:rPr>
-          <w:color w:val="auto"/>
-          <w:sz w:val="20"/>
-          <w:szCs w:val="20"/>
-        </w:rPr>
-      </w:pPr>
-      <w:r>
-        <w:rPr>
-          <w:color w:val="auto"/>
-          <w:sz w:val="20"/>
-          <w:szCs w:val="20"/>
-        </w:rPr>
-        <w:t xml:space="preserve">The mobile application extracts the information from </w:t>
-      </w:r>
-      <w:proofErr w:type="spellStart"/>
-      <w:r>
-        <w:rPr>
-          <w:color w:val="auto"/>
-          <w:sz w:val="20"/>
-          <w:szCs w:val="20"/>
-        </w:rPr>
-        <w:t>OpenIDM</w:t>
-      </w:r>
-      <w:proofErr w:type="spellEnd"/>
-      <w:r>
-        <w:rPr>
-          <w:color w:val="auto"/>
-          <w:sz w:val="20"/>
-          <w:szCs w:val="20"/>
-        </w:rPr>
-        <w:t xml:space="preserve"> via a custom End-Point created for this purpose. The end-point URL is:</w:t>
+        <w:t xml:space="preserve"> created in OpenIDM. This MAC Address is one piece of data used in the Authentication process against 2Net SP.</w:t>
+      </w:r>
+    </w:p>
+    <w:p>
+      <w:pPr>
+        <w:jc w:val="both"/>
+        <w:rPr>
+          <w:color w:val="auto"/>
+          <w:sz w:val="20"/>
+          <w:szCs w:val="20"/>
+        </w:rPr>
+      </w:pPr>
+    </w:p>
+    <w:p>
+      <w:pPr>
+        <w:rPr>
+          <w:color w:val="auto"/>
+          <w:sz w:val="20"/>
+          <w:szCs w:val="20"/>
+        </w:rPr>
+      </w:pPr>
+      <w:r>
+        <w:rPr>
+          <w:color w:val="auto"/>
+          <w:sz w:val="20"/>
+          <w:szCs w:val="20"/>
+        </w:rPr>
+        <w:t>The mobile application extracts the information from OpenIDM via a custom End-Point created for this purpose. The end-point URL is:</w:t>
       </w:r>
     </w:p>
     <w:p>
@@ -4307,87 +3767,15 @@
           <w:sz w:val="20"/>
           <w:szCs w:val="20"/>
         </w:rPr>
-        <w:t xml:space="preserve">The parameter </w:t>
-      </w:r>
-      <w:proofErr w:type="spellStart"/>
-      <w:r>
-        <w:rPr>
-          <w:color w:val="auto"/>
-          <w:sz w:val="20"/>
-          <w:szCs w:val="20"/>
-        </w:rPr>
-        <w:t>userName</w:t>
-      </w:r>
-      <w:proofErr w:type="spellEnd"/>
-      <w:r>
-        <w:rPr>
-          <w:color w:val="auto"/>
-          <w:sz w:val="20"/>
-          <w:szCs w:val="20"/>
-        </w:rPr>
-        <w:t xml:space="preserve"> is the login ID of the Patient signing in to the Mobile Application. The REST call is authenticated via the X-</w:t>
-      </w:r>
-      <w:proofErr w:type="spellStart"/>
-      <w:r>
-        <w:rPr>
-          <w:color w:val="auto"/>
-          <w:sz w:val="20"/>
-          <w:szCs w:val="20"/>
-        </w:rPr>
-        <w:t>OpenIDM</w:t>
-      </w:r>
-      <w:proofErr w:type="spellEnd"/>
-      <w:r>
-        <w:rPr>
-          <w:color w:val="auto"/>
-          <w:sz w:val="20"/>
-          <w:szCs w:val="20"/>
-        </w:rPr>
-        <w:t>-Username and X-</w:t>
-      </w:r>
-      <w:proofErr w:type="spellStart"/>
-      <w:r>
-        <w:rPr>
-          <w:color w:val="auto"/>
-          <w:sz w:val="20"/>
-          <w:szCs w:val="20"/>
-        </w:rPr>
-        <w:t>OpenIDM</w:t>
-      </w:r>
-      <w:proofErr w:type="spellEnd"/>
-      <w:r>
-        <w:rPr>
-          <w:color w:val="auto"/>
-          <w:sz w:val="20"/>
-          <w:szCs w:val="20"/>
-        </w:rPr>
-        <w:t>-Password headers using the Patient’s login credentials.</w:t>
-      </w:r>
-      <w:r>
-        <w:rPr>
-          <w:color w:val="auto"/>
-          <w:sz w:val="20"/>
-          <w:szCs w:val="20"/>
-        </w:rPr>
-        <w:t xml:space="preserve"> These credentials are collected by the Mobile Application Login screen and passed to the function making the call to </w:t>
-      </w:r>
-      <w:proofErr w:type="spellStart"/>
-      <w:r>
-        <w:rPr>
-          <w:color w:val="auto"/>
-          <w:sz w:val="20"/>
-          <w:szCs w:val="20"/>
-        </w:rPr>
-        <w:t>OpenIDM</w:t>
-      </w:r>
-      <w:proofErr w:type="spellEnd"/>
-      <w:r>
-        <w:rPr>
-          <w:color w:val="auto"/>
-          <w:sz w:val="20"/>
-          <w:szCs w:val="20"/>
-        </w:rPr>
-        <w:t>. The information returned is then used to Authenticate the Device against the 2Net SP.</w:t>
+        <w:t>The parameter userName is the login ID of the Patient signing in to the Mobile Application. The REST call is authenticated via the X-OpenIDM-Username and X-OpenIDM-Password headers using the Patient’s login credentials.</w:t>
+      </w:r>
+      <w:r>
+        <w:rPr>
+          <w:color w:val="auto"/>
+          <w:sz w:val="20"/>
+          <w:szCs w:val="20"/>
+        </w:rPr>
+        <w:t xml:space="preserve"> These credentials are collected by the Mobile Application Login screen and passed to the function making the call to OpenIDM. The information returned is then used to Authenticate the Device against the 2Net SP.</w:t>
       </w:r>
     </w:p>
     <w:p>
@@ -4450,71 +3838,136 @@
           <w:sz w:val="20"/>
           <w:szCs w:val="20"/>
         </w:rPr>
-        <w:t xml:space="preserve">stored in the Patient’s user record in </w:t>
-      </w:r>
-      <w:proofErr w:type="spellStart"/>
-      <w:r>
-        <w:rPr>
-          <w:color w:val="auto"/>
-          <w:sz w:val="20"/>
-          <w:szCs w:val="20"/>
-        </w:rPr>
-        <w:t>OpenIDM</w:t>
-      </w:r>
-      <w:proofErr w:type="spellEnd"/>
-      <w:r>
-        <w:rPr>
-          <w:color w:val="auto"/>
-          <w:sz w:val="20"/>
-          <w:szCs w:val="20"/>
-        </w:rPr>
-        <w:t>.</w:t>
-      </w:r>
-    </w:p>
-    <w:p>
-      <w:pPr>
-        <w:jc w:val="both"/>
-        <w:rPr>
-          <w:color w:val="auto"/>
-          <w:sz w:val="20"/>
-          <w:szCs w:val="20"/>
-        </w:rPr>
-      </w:pPr>
-    </w:p>
-    <w:p>
-      <w:pPr>
-        <w:jc w:val="both"/>
-        <w:rPr>
-          <w:color w:val="auto"/>
-          <w:sz w:val="20"/>
-          <w:szCs w:val="20"/>
-        </w:rPr>
-      </w:pPr>
-      <w:r>
-        <w:rPr>
-          <w:color w:val="auto"/>
-          <w:sz w:val="20"/>
-          <w:szCs w:val="20"/>
-        </w:rPr>
-        <w:t xml:space="preserve">List of Associated Medical Devices: A list of active devices associated to the Patient. This is maintained as a managed objects relationship in </w:t>
-      </w:r>
-      <w:proofErr w:type="spellStart"/>
-      <w:r>
-        <w:rPr>
-          <w:color w:val="auto"/>
-          <w:sz w:val="20"/>
-          <w:szCs w:val="20"/>
-        </w:rPr>
-        <w:t>OpenIDM</w:t>
-      </w:r>
-      <w:proofErr w:type="spellEnd"/>
-      <w:r>
-        <w:rPr>
-          <w:color w:val="auto"/>
-          <w:sz w:val="20"/>
-          <w:szCs w:val="20"/>
-        </w:rPr>
-        <w:t>. Each Device returned will contain the attributes required for the authentication process against 2Net SP for that particular Device.</w:t>
+        <w:t>stored in the Patient’s user record in OpenIDM.</w:t>
+      </w:r>
+    </w:p>
+    <w:p>
+      <w:pPr>
+        <w:jc w:val="both"/>
+        <w:rPr>
+          <w:color w:val="auto"/>
+          <w:sz w:val="20"/>
+          <w:szCs w:val="20"/>
+        </w:rPr>
+      </w:pPr>
+    </w:p>
+    <w:p>
+      <w:pPr>
+        <w:jc w:val="both"/>
+        <w:rPr>
+          <w:color w:val="auto"/>
+          <w:sz w:val="20"/>
+          <w:szCs w:val="20"/>
+        </w:rPr>
+      </w:pPr>
+      <w:r>
+        <w:rPr>
+          <w:color w:val="auto"/>
+          <w:sz w:val="20"/>
+          <w:szCs w:val="20"/>
+        </w:rPr>
+        <w:t>List of Associated Medical Devices: A list of active devices associated to the Patient. This is maintained as a managed objects relationship in OpenIDM. Each Device returned will contain the attributes required for the authentication process against 2Net SP for that particular Device.</w:t>
+      </w:r>
+    </w:p>
+    <w:p>
+      <w:pPr>
+        <w:jc w:val="both"/>
+        <w:rPr>
+          <w:color w:val="auto"/>
+          <w:sz w:val="20"/>
+          <w:szCs w:val="20"/>
+        </w:rPr>
+      </w:pPr>
+    </w:p>
+    <w:p>
+      <w:pPr>
+        <w:spacing w:after="200"/>
+        <w:rPr>
+          <w:color w:val="auto"/>
+          <w:sz w:val="20"/>
+          <w:szCs w:val="20"/>
+        </w:rPr>
+      </w:pPr>
+      <w:r>
+        <w:rPr>
+          <w:color w:val="auto"/>
+          <w:sz w:val="20"/>
+          <w:szCs w:val="20"/>
+        </w:rPr>
+        <w:br w:type="page"/>
+      </w:r>
+    </w:p>
+    <w:p>
+      <w:pPr>
+        <w:pStyle w:val="Heading3"/>
+        <w:rPr>
+          <w:sz w:val="28"/>
+          <w:szCs w:val="28"/>
+        </w:rPr>
+      </w:pPr>
+      <w:r>
+        <w:rPr>
+          <w:sz w:val="28"/>
+          <w:szCs w:val="28"/>
+        </w:rPr>
+        <w:lastRenderedPageBreak/>
+        <w:t>UMA Configuration – OpenAM</w:t>
+      </w:r>
+    </w:p>
+    <w:p>
+      <w:pPr>
+        <w:jc w:val="both"/>
+        <w:rPr>
+          <w:color w:val="auto"/>
+          <w:sz w:val="20"/>
+          <w:szCs w:val="20"/>
+        </w:rPr>
+      </w:pPr>
+    </w:p>
+    <w:p>
+      <w:pPr>
+        <w:jc w:val="both"/>
+        <w:rPr>
+          <w:color w:val="auto"/>
+          <w:sz w:val="20"/>
+          <w:szCs w:val="20"/>
+        </w:rPr>
+      </w:pPr>
+      <w:r>
+        <w:rPr>
+          <w:color w:val="auto"/>
+          <w:sz w:val="20"/>
+          <w:szCs w:val="20"/>
+        </w:rPr>
+        <w:t>The OMR Demo makes use of UMA features provided by OpenAM. These features are leveraged in the implementation of the Collection of Consent, which happens during the Medical Device activation flow.</w:t>
+      </w:r>
+    </w:p>
+    <w:p>
+      <w:pPr>
+        <w:jc w:val="both"/>
+        <w:rPr>
+          <w:color w:val="auto"/>
+          <w:sz w:val="20"/>
+          <w:szCs w:val="20"/>
+        </w:rPr>
+      </w:pPr>
+    </w:p>
+    <w:p>
+      <w:pPr>
+        <w:jc w:val="both"/>
+        <w:rPr>
+          <w:color w:val="auto"/>
+          <w:sz w:val="20"/>
+          <w:szCs w:val="20"/>
+        </w:rPr>
+      </w:pPr>
+      <w:r>
+        <w:rPr>
+          <w:color w:val="auto"/>
+          <w:sz w:val="20"/>
+          <w:szCs w:val="20"/>
+        </w:rPr>
+        <w:t>The following diagram shows the Activation Flow and the UMA configuration taking place:</w:t>
       </w:r>
     </w:p>
     <w:p>
@@ -6402,6 +5855,7 @@
     <w:rsid w:val="003B492D"/>
     <w:rsid w:val="0057113A"/>
     <w:rsid w:val="007C2620"/>
+    <w:rsid w:val="00AA3621"/>
     <w:rsid w:val="00EE5A49"/>
   </w:rsids>
   <m:mathPr>

</xml_diff>